<commit_message>
updated the grading sheets to includes points for the sound that is played when bullet is fired
</commit_message>
<xml_diff>
--- a/SuperAsteroids/SuperAsteroidsGradingSheet.docx
+++ b/SuperAsteroids/SuperAsteroidsGradingSheet.docx
@@ -492,7 +492,45 @@
         <w:rPr>
           <w:rtl w:val="0"/>
         </w:rPr>
-        <w:t xml:space="preserve">Fire projectiles (6 pts) ____</w:t>
+        <w:t xml:space="preserve">Fire projectiles</w:t>
+      </w:r>
+    </w:p>
+    <w:p>
+      <w:pPr>
+        <w:numPr>
+          <w:ilvl w:val="1"/>
+          <w:numId w:val="2"/>
+        </w:numPr>
+        <w:ind w:left="1440" w:hanging="360"/>
+        <w:contextualSpacing w:val="1"/>
+        <w:rPr>
+          <w:u w:val="none"/>
+        </w:rPr>
+      </w:pPr>
+      <w:r>
+        <w:rPr>
+          <w:rtl w:val="0"/>
+        </w:rPr>
+        <w:t xml:space="preserve">Does the projectile correctly leave the ship (4 pts) ____</w:t>
+      </w:r>
+    </w:p>
+    <w:p>
+      <w:pPr>
+        <w:numPr>
+          <w:ilvl w:val="1"/>
+          <w:numId w:val="2"/>
+        </w:numPr>
+        <w:ind w:left="1440" w:hanging="360"/>
+        <w:contextualSpacing w:val="1"/>
+        <w:rPr>
+          <w:u w:val="none"/>
+        </w:rPr>
+      </w:pPr>
+      <w:r>
+        <w:rPr>
+          <w:rtl w:val="0"/>
+        </w:rPr>
+        <w:t xml:space="preserve">Does the “attack sound” play (2 pts) ____</w:t>
       </w:r>
     </w:p>
     <w:p>

</xml_diff>